<commit_message>
docs: adição de novas explorações que abordou diferentes conceitos de regressão linear com técnicas como curvas de aprendizado, overfitting e underfitting
</commit_message>
<xml_diff>
--- a/Documento.docx
+++ b/Documento.docx
@@ -25,7 +25,6 @@
     <w:p>
       <w:pPr>
         <w:rPr>
-          <w:ins w:id="1" w:author="JOAO PEDRO DE ALCANTARA LIMA" w:date="2025-04-21T14:53:00Z"/>
           <w:rFonts w:ascii="Arial" w:hAnsi="Arial" w:cs="Arial"/>
           <w:b/>
           <w:sz w:val="24"/>
@@ -77,8 +76,6 @@
           <w:szCs w:val="24"/>
         </w:rPr>
       </w:pPr>
-      <w:bookmarkStart w:id="2" w:name="_GoBack"/>
-      <w:bookmarkEnd w:id="2"/>
     </w:p>
     <w:p>
       <w:pPr>
@@ -108,7 +105,7 @@
           <w:szCs w:val="24"/>
         </w:rPr>
       </w:pPr>
-      <w:commentRangeStart w:id="3"/>
+      <w:commentRangeStart w:id="1"/>
       <w:r>
         <w:rPr>
           <w:rFonts w:ascii="Arial" w:hAnsi="Arial" w:cs="Arial"/>
@@ -135,12 +132,12 @@
         </w:rPr>
         <w:t xml:space="preserve"> em redes neurais.</w:t>
       </w:r>
-      <w:commentRangeEnd w:id="3"/>
+      <w:commentRangeEnd w:id="1"/>
       <w:r>
         <w:rPr>
           <w:rStyle w:val="Refdecomentrio"/>
         </w:rPr>
-        <w:commentReference w:id="3"/>
+        <w:commentReference w:id="1"/>
       </w:r>
     </w:p>
     <w:p>
@@ -310,7 +307,7 @@
       <w:pPr>
         <w:jc w:val="both"/>
       </w:pPr>
-      <w:commentRangeStart w:id="4"/>
+      <w:commentRangeStart w:id="2"/>
       <w:r>
         <w:rPr>
           <w:noProof/>
@@ -352,12 +349,12 @@
           </wp:inline>
         </w:drawing>
       </w:r>
-      <w:commentRangeEnd w:id="4"/>
+      <w:commentRangeEnd w:id="2"/>
       <w:r>
         <w:rPr>
           <w:rStyle w:val="Refdecomentrio"/>
         </w:rPr>
-        <w:commentReference w:id="4"/>
+        <w:commentReference w:id="2"/>
       </w:r>
     </w:p>
     <w:p>
@@ -479,18 +476,8 @@
           <w:sz w:val="24"/>
           <w:szCs w:val="24"/>
         </w:rPr>
-        <w:t xml:space="preserve">A Figura 2 apresenta a evolução do valor da função de custo ao longo das </w:t>
-      </w:r>
-      <w:proofErr w:type="spellStart"/>
-      <w:r>
-        <w:rPr>
-          <w:rFonts w:ascii="Arial" w:hAnsi="Arial" w:cs="Arial"/>
-          <w:sz w:val="24"/>
-          <w:szCs w:val="24"/>
-        </w:rPr>
-        <w:t>iterações.</w:t>
-      </w:r>
-      <w:proofErr w:type="spellEnd"/>
+        <w:t>A Figura 2 apresenta a evolução do valor da função de custo ao longo das iterações.</w:t>
+      </w:r>
       <w:r>
         <w:rPr>
           <w:rFonts w:ascii="Arial" w:hAnsi="Arial" w:cs="Arial"/>
@@ -498,36 +485,19 @@
           <w:szCs w:val="24"/>
         </w:rPr>
         <w:br/>
-      </w:r>
-      <w:proofErr w:type="spellStart"/>
-      <w:r>
-        <w:rPr>
-          <w:rFonts w:ascii="Arial" w:hAnsi="Arial" w:cs="Arial"/>
-          <w:sz w:val="24"/>
-          <w:szCs w:val="24"/>
-        </w:rPr>
-        <w:t>Inicialmente</w:t>
-      </w:r>
-      <w:proofErr w:type="spellEnd"/>
-      <w:r>
-        <w:rPr>
-          <w:rFonts w:ascii="Arial" w:hAnsi="Arial" w:cs="Arial"/>
-          <w:sz w:val="24"/>
-          <w:szCs w:val="24"/>
-        </w:rPr>
-        <w:t>, há uma queda brusca no custo, indicando que os primeiros passos trazem grandes ganhos. Com o passar das iterações, as melhorias tornam-se mais sutis, até que a função estabiliza próxima a um valor mínimo. Este comportamento é esperado em processos de otimização.</w:t>
-      </w:r>
-    </w:p>
-    <w:p>
-      <w:pPr>
-        <w:jc w:val="both"/>
-        <w:rPr>
-          <w:rFonts w:ascii="Arial" w:hAnsi="Arial" w:cs="Arial"/>
-          <w:sz w:val="24"/>
-          <w:szCs w:val="24"/>
-        </w:rPr>
-      </w:pPr>
-      <w:commentRangeStart w:id="5"/>
+        <w:t>Inicialmente, há uma queda brusca no custo, indicando que os primeiros passos trazem grandes ganhos. Com o passar das iterações, as melhorias tornam-se mais sutis, até que a função estabiliza próxima a um valor mínimo. Este comportamento é esperado em processos de otimização.</w:t>
+      </w:r>
+    </w:p>
+    <w:p>
+      <w:pPr>
+        <w:jc w:val="both"/>
+        <w:rPr>
+          <w:rFonts w:ascii="Arial" w:hAnsi="Arial" w:cs="Arial"/>
+          <w:sz w:val="24"/>
+          <w:szCs w:val="24"/>
+        </w:rPr>
+      </w:pPr>
+      <w:commentRangeStart w:id="3"/>
       <w:r>
         <w:rPr>
           <w:rFonts w:ascii="Arial" w:hAnsi="Arial" w:cs="Arial"/>
@@ -572,13 +542,15 @@
           </wp:inline>
         </w:drawing>
       </w:r>
-      <w:commentRangeEnd w:id="5"/>
+      <w:commentRangeEnd w:id="3"/>
       <w:r>
         <w:rPr>
           <w:rStyle w:val="Refdecomentrio"/>
         </w:rPr>
-        <w:commentReference w:id="5"/>
-      </w:r>
+        <w:commentReference w:id="3"/>
+      </w:r>
+      <w:bookmarkStart w:id="4" w:name="_GoBack"/>
+      <w:bookmarkEnd w:id="4"/>
     </w:p>
     <w:p>
       <w:pPr>
@@ -670,11 +642,6 @@
           <w:sz w:val="24"/>
           <w:szCs w:val="24"/>
         </w:rPr>
-        <w:pPrChange w:id="6" w:author="JOAO PEDRO DE ALCANTARA LIMA" w:date="2025-04-21T14:51:00Z">
-          <w:pPr>
-            <w:jc w:val="both"/>
-          </w:pPr>
-        </w:pPrChange>
       </w:pPr>
       <w:r>
         <w:rPr>
@@ -735,7 +702,7 @@
           <w:szCs w:val="24"/>
         </w:rPr>
       </w:pPr>
-      <w:commentRangeStart w:id="7"/>
+      <w:commentRangeStart w:id="5"/>
       <w:r>
         <w:rPr>
           <w:rFonts w:ascii="Arial" w:hAnsi="Arial" w:cs="Arial"/>
@@ -781,6 +748,751 @@
           </wp:inline>
         </w:drawing>
       </w:r>
+      <w:commentRangeEnd w:id="5"/>
+      <w:r>
+        <w:rPr>
+          <w:rStyle w:val="Refdecomentrio"/>
+        </w:rPr>
+        <w:commentReference w:id="5"/>
+      </w:r>
+    </w:p>
+    <w:p>
+      <w:pPr>
+        <w:jc w:val="both"/>
+        <w:rPr>
+          <w:rFonts w:ascii="Arial" w:hAnsi="Arial" w:cs="Arial"/>
+          <w:sz w:val="24"/>
+          <w:szCs w:val="24"/>
+        </w:rPr>
+      </w:pPr>
+      <w:r>
+        <w:rPr>
+          <w:rFonts w:ascii="Arial" w:hAnsi="Arial" w:cs="Arial"/>
+          <w:sz w:val="24"/>
+          <w:szCs w:val="24"/>
+        </w:rPr>
+        <w:t>Figura 3 – Superfície da função de custo com trajetória da descida do gradiente.</w:t>
+      </w:r>
+    </w:p>
+    <w:p>
+      <w:pPr>
+        <w:pStyle w:val="Ttulo3"/>
+        <w:jc w:val="both"/>
+        <w:rPr>
+          <w:rFonts w:ascii="Arial" w:hAnsi="Arial" w:cs="Arial"/>
+          <w:color w:val="000000" w:themeColor="text1"/>
+          <w:szCs w:val="24"/>
+        </w:rPr>
+      </w:pPr>
+      <w:r>
+        <w:rPr>
+          <w:rFonts w:ascii="Arial" w:hAnsi="Arial" w:cs="Arial"/>
+          <w:color w:val="000000" w:themeColor="text1"/>
+          <w:szCs w:val="24"/>
+        </w:rPr>
+        <w:t xml:space="preserve">2.4 </w:t>
+      </w:r>
+      <w:proofErr w:type="spellStart"/>
+      <w:r>
+        <w:rPr>
+          <w:rFonts w:ascii="Arial" w:hAnsi="Arial" w:cs="Arial"/>
+          <w:color w:val="000000" w:themeColor="text1"/>
+          <w:szCs w:val="24"/>
+        </w:rPr>
+        <w:t>Influência</w:t>
+      </w:r>
+      <w:proofErr w:type="spellEnd"/>
+      <w:r>
+        <w:rPr>
+          <w:rFonts w:ascii="Arial" w:hAnsi="Arial" w:cs="Arial"/>
+          <w:color w:val="000000" w:themeColor="text1"/>
+          <w:szCs w:val="24"/>
+        </w:rPr>
+        <w:t xml:space="preserve"> da Taxa de </w:t>
+      </w:r>
+      <w:proofErr w:type="spellStart"/>
+      <w:r>
+        <w:rPr>
+          <w:rFonts w:ascii="Arial" w:hAnsi="Arial" w:cs="Arial"/>
+          <w:color w:val="000000" w:themeColor="text1"/>
+          <w:szCs w:val="24"/>
+        </w:rPr>
+        <w:t>Aprendizado</w:t>
+      </w:r>
+      <w:proofErr w:type="spellEnd"/>
+      <w:r>
+        <w:rPr>
+          <w:rFonts w:ascii="Arial" w:hAnsi="Arial" w:cs="Arial"/>
+          <w:color w:val="000000" w:themeColor="text1"/>
+          <w:szCs w:val="24"/>
+        </w:rPr>
+        <w:t xml:space="preserve"> (α)</w:t>
+      </w:r>
+    </w:p>
+    <w:p>
+      <w:pPr>
+        <w:jc w:val="both"/>
+        <w:rPr>
+          <w:rFonts w:ascii="Arial" w:hAnsi="Arial" w:cs="Arial"/>
+          <w:sz w:val="24"/>
+          <w:szCs w:val="24"/>
+        </w:rPr>
+      </w:pPr>
+      <w:r>
+        <w:rPr>
+          <w:rFonts w:ascii="Arial" w:hAnsi="Arial" w:cs="Arial"/>
+          <w:sz w:val="24"/>
+          <w:szCs w:val="24"/>
+        </w:rPr>
+        <w:t>A escolha do valor de α é crítica. Quando α é muito grande, o algoritmo pode divergir, saltando sobre o mínimo e causando oscilações. Por outro lado, se α for muito pequeno, o algoritmo converge lentamente, aumentando o custo computacional. O valor ideal de α permite convergência rápida e estável, como demonstrado pelas figuras anteriores.</w:t>
+      </w:r>
+    </w:p>
+    <w:p>
+      <w:pPr>
+        <w:pStyle w:val="Ttulo3"/>
+        <w:jc w:val="both"/>
+        <w:rPr>
+          <w:rFonts w:ascii="Arial" w:hAnsi="Arial" w:cs="Arial"/>
+          <w:color w:val="000000" w:themeColor="text1"/>
+          <w:szCs w:val="24"/>
+        </w:rPr>
+      </w:pPr>
+      <w:r>
+        <w:rPr>
+          <w:rFonts w:ascii="Arial" w:hAnsi="Arial" w:cs="Arial"/>
+          <w:color w:val="000000" w:themeColor="text1"/>
+          <w:szCs w:val="24"/>
+        </w:rPr>
+        <w:t xml:space="preserve">2.5 </w:t>
+      </w:r>
+      <w:proofErr w:type="spellStart"/>
+      <w:r>
+        <w:rPr>
+          <w:rFonts w:ascii="Arial" w:hAnsi="Arial" w:cs="Arial"/>
+          <w:color w:val="000000" w:themeColor="text1"/>
+          <w:szCs w:val="24"/>
+        </w:rPr>
+        <w:t>Inicialização</w:t>
+      </w:r>
+      <w:proofErr w:type="spellEnd"/>
+      <w:r>
+        <w:rPr>
+          <w:rFonts w:ascii="Arial" w:hAnsi="Arial" w:cs="Arial"/>
+          <w:color w:val="000000" w:themeColor="text1"/>
+          <w:szCs w:val="24"/>
+        </w:rPr>
+        <w:t xml:space="preserve"> dos Pesos e Fine-Tuning</w:t>
+      </w:r>
+    </w:p>
+    <w:p>
+      <w:pPr>
+        <w:jc w:val="both"/>
+        <w:rPr>
+          <w:rFonts w:ascii="Arial" w:hAnsi="Arial" w:cs="Arial"/>
+          <w:sz w:val="24"/>
+          <w:szCs w:val="24"/>
+        </w:rPr>
+      </w:pPr>
+      <w:r>
+        <w:rPr>
+          <w:rFonts w:ascii="Arial" w:hAnsi="Arial" w:cs="Arial"/>
+          <w:sz w:val="24"/>
+          <w:szCs w:val="24"/>
+        </w:rPr>
+        <w:t>A inicialização dos pesos (ou parâmetros θ) também influencia diretamente na eficiência da otimização. Uma inicialização inadequada pode levar a mínimos locais ou retardar a convergência. Em redes neurais profundas, é comum utilizar o chamado fine-</w:t>
+      </w:r>
+      <w:proofErr w:type="spellStart"/>
+      <w:r>
+        <w:rPr>
+          <w:rFonts w:ascii="Arial" w:hAnsi="Arial" w:cs="Arial"/>
+          <w:sz w:val="24"/>
+          <w:szCs w:val="24"/>
+        </w:rPr>
+        <w:t>tuning</w:t>
+      </w:r>
+      <w:proofErr w:type="spellEnd"/>
+      <w:r>
+        <w:rPr>
+          <w:rFonts w:ascii="Arial" w:hAnsi="Arial" w:cs="Arial"/>
+          <w:sz w:val="24"/>
+          <w:szCs w:val="24"/>
+        </w:rPr>
+        <w:t xml:space="preserve">, que ajusta os pesos </w:t>
+      </w:r>
+      <w:proofErr w:type="spellStart"/>
+      <w:r>
+        <w:rPr>
+          <w:rFonts w:ascii="Arial" w:hAnsi="Arial" w:cs="Arial"/>
+          <w:sz w:val="24"/>
+          <w:szCs w:val="24"/>
+        </w:rPr>
+        <w:t>pré</w:t>
+      </w:r>
+      <w:proofErr w:type="spellEnd"/>
+      <w:r>
+        <w:rPr>
+          <w:rFonts w:ascii="Arial" w:hAnsi="Arial" w:cs="Arial"/>
+          <w:sz w:val="24"/>
+          <w:szCs w:val="24"/>
+        </w:rPr>
+        <w:t>-treinados com uma pequena taxa de aprendizado, aproveitando uma boa inicialização para alcançar resultados mais precisos. Essa técnica demonstra a importância de começar a otimização a partir de um ponto já vantajoso, tal como ilustrado nas trajetórias observadas nas Figuras 1 e 3.</w:t>
+      </w:r>
+    </w:p>
+    <w:p>
+      <w:pPr>
+        <w:jc w:val="both"/>
+        <w:rPr>
+          <w:rFonts w:ascii="Arial" w:hAnsi="Arial" w:cs="Arial"/>
+          <w:sz w:val="24"/>
+          <w:szCs w:val="24"/>
+        </w:rPr>
+      </w:pPr>
+    </w:p>
+    <w:p>
+      <w:pPr>
+        <w:jc w:val="both"/>
+        <w:rPr>
+          <w:rFonts w:ascii="Arial" w:hAnsi="Arial" w:cs="Arial"/>
+          <w:sz w:val="24"/>
+          <w:szCs w:val="24"/>
+        </w:rPr>
+      </w:pPr>
+    </w:p>
+    <w:p>
+      <w:pPr>
+        <w:jc w:val="both"/>
+        <w:rPr>
+          <w:rFonts w:ascii="Arial" w:hAnsi="Arial" w:cs="Arial"/>
+          <w:sz w:val="24"/>
+          <w:szCs w:val="24"/>
+        </w:rPr>
+      </w:pPr>
+    </w:p>
+    <w:p>
+      <w:pPr>
+        <w:jc w:val="both"/>
+        <w:rPr>
+          <w:rFonts w:ascii="Arial" w:hAnsi="Arial" w:cs="Arial"/>
+          <w:sz w:val="24"/>
+          <w:szCs w:val="24"/>
+        </w:rPr>
+      </w:pPr>
+      <w:r>
+        <w:rPr>
+          <w:rFonts w:ascii="Arial" w:hAnsi="Arial" w:cs="Arial"/>
+          <w:sz w:val="24"/>
+          <w:szCs w:val="24"/>
+        </w:rPr>
+        <w:t>3.</w:t>
+      </w:r>
+      <w:r>
+        <w:rPr>
+          <w:rFonts w:ascii="Arial" w:hAnsi="Arial" w:cs="Arial"/>
+          <w:b/>
+          <w:sz w:val="24"/>
+          <w:szCs w:val="24"/>
+        </w:rPr>
+        <w:t>Explorações adicionais</w:t>
+      </w:r>
+    </w:p>
+    <w:p>
+      <w:pPr>
+        <w:jc w:val="both"/>
+        <w:rPr>
+          <w:rFonts w:ascii="Arial" w:hAnsi="Arial" w:cs="Arial"/>
+          <w:color w:val="000000" w:themeColor="text1"/>
+          <w:sz w:val="24"/>
+          <w:szCs w:val="24"/>
+        </w:rPr>
+      </w:pPr>
+      <w:r>
+        <w:rPr>
+          <w:rFonts w:ascii="Arial" w:hAnsi="Arial" w:cs="Arial"/>
+          <w:color w:val="000000" w:themeColor="text1"/>
+          <w:sz w:val="24"/>
+          <w:szCs w:val="24"/>
+        </w:rPr>
+        <w:t>As explorações adicionais realizadas no presente estudo tiveram como objetivo aprofundar a compreensão do comportamento dos modelos de regressão linear e polinomial, bem como dos algoritmos de otimização, especialmente o gradiente descendente. A seguir, apresentam-se os motivos que justificam cada análise realizada, juntamente com sua finalidade prática.</w:t>
+      </w:r>
+    </w:p>
+    <w:p>
+      <w:pPr>
+        <w:jc w:val="both"/>
+        <w:rPr>
+          <w:rFonts w:ascii="Arial" w:hAnsi="Arial" w:cs="Arial"/>
+          <w:sz w:val="24"/>
+          <w:szCs w:val="24"/>
+        </w:rPr>
+      </w:pPr>
+    </w:p>
+    <w:p>
+      <w:pPr>
+        <w:pStyle w:val="Ttulo1"/>
+        <w:jc w:val="both"/>
+        <w:rPr>
+          <w:rFonts w:ascii="Arial" w:hAnsi="Arial" w:cs="Arial"/>
+          <w:color w:val="000000" w:themeColor="text1"/>
+          <w:sz w:val="24"/>
+          <w:szCs w:val="24"/>
+        </w:rPr>
+      </w:pPr>
+      <w:r>
+        <w:rPr>
+          <w:rFonts w:ascii="Arial" w:hAnsi="Arial" w:cs="Arial"/>
+          <w:color w:val="000000" w:themeColor="text1"/>
+          <w:sz w:val="24"/>
+          <w:szCs w:val="24"/>
+        </w:rPr>
+        <w:t xml:space="preserve">3.1 </w:t>
+      </w:r>
+      <w:proofErr w:type="spellStart"/>
+      <w:r>
+        <w:rPr>
+          <w:rFonts w:ascii="Arial" w:hAnsi="Arial" w:cs="Arial"/>
+          <w:b/>
+          <w:color w:val="000000" w:themeColor="text1"/>
+          <w:sz w:val="24"/>
+          <w:szCs w:val="24"/>
+        </w:rPr>
+        <w:t>Underfitting</w:t>
+      </w:r>
+      <w:proofErr w:type="spellEnd"/>
+      <w:r>
+        <w:rPr>
+          <w:rFonts w:ascii="Arial" w:hAnsi="Arial" w:cs="Arial"/>
+          <w:b/>
+          <w:color w:val="000000" w:themeColor="text1"/>
+          <w:sz w:val="24"/>
+          <w:szCs w:val="24"/>
+        </w:rPr>
+        <w:t xml:space="preserve"> e </w:t>
+      </w:r>
+      <w:proofErr w:type="spellStart"/>
+      <w:r>
+        <w:rPr>
+          <w:rFonts w:ascii="Arial" w:hAnsi="Arial" w:cs="Arial"/>
+          <w:b/>
+          <w:color w:val="000000" w:themeColor="text1"/>
+          <w:sz w:val="24"/>
+          <w:szCs w:val="24"/>
+        </w:rPr>
+        <w:t>Overfitting</w:t>
+      </w:r>
+      <w:proofErr w:type="spellEnd"/>
+    </w:p>
+    <w:p>
+      <w:pPr>
+        <w:jc w:val="both"/>
+      </w:pPr>
+      <w:r>
+        <w:rPr>
+          <w:rFonts w:ascii="Arial" w:hAnsi="Arial" w:cs="Arial"/>
+          <w:color w:val="000000" w:themeColor="text1"/>
+          <w:sz w:val="24"/>
+          <w:szCs w:val="24"/>
+        </w:rPr>
+        <w:t xml:space="preserve">A exploração de modelos com diferentes graus polinomiais teve como finalidade demonstrar os fenômenos de </w:t>
+      </w:r>
+      <w:proofErr w:type="spellStart"/>
+      <w:r>
+        <w:rPr>
+          <w:rFonts w:ascii="Arial" w:hAnsi="Arial" w:cs="Arial"/>
+          <w:color w:val="000000" w:themeColor="text1"/>
+          <w:sz w:val="24"/>
+          <w:szCs w:val="24"/>
+        </w:rPr>
+        <w:t>underfitting</w:t>
+      </w:r>
+      <w:proofErr w:type="spellEnd"/>
+      <w:r>
+        <w:rPr>
+          <w:rFonts w:ascii="Arial" w:hAnsi="Arial" w:cs="Arial"/>
+          <w:color w:val="000000" w:themeColor="text1"/>
+          <w:sz w:val="24"/>
+          <w:szCs w:val="24"/>
+        </w:rPr>
+        <w:t xml:space="preserve"> e </w:t>
+      </w:r>
+      <w:proofErr w:type="spellStart"/>
+      <w:r>
+        <w:rPr>
+          <w:rFonts w:ascii="Arial" w:hAnsi="Arial" w:cs="Arial"/>
+          <w:color w:val="000000" w:themeColor="text1"/>
+          <w:sz w:val="24"/>
+          <w:szCs w:val="24"/>
+        </w:rPr>
+        <w:t>overfitting</w:t>
+      </w:r>
+      <w:proofErr w:type="spellEnd"/>
+      <w:r>
+        <w:rPr>
+          <w:rFonts w:ascii="Arial" w:hAnsi="Arial" w:cs="Arial"/>
+          <w:color w:val="000000" w:themeColor="text1"/>
+          <w:sz w:val="24"/>
+          <w:szCs w:val="24"/>
+        </w:rPr>
+        <w:t xml:space="preserve">. O </w:t>
+      </w:r>
+      <w:proofErr w:type="spellStart"/>
+      <w:r>
+        <w:rPr>
+          <w:rFonts w:ascii="Arial" w:hAnsi="Arial" w:cs="Arial"/>
+          <w:color w:val="000000" w:themeColor="text1"/>
+          <w:sz w:val="24"/>
+          <w:szCs w:val="24"/>
+        </w:rPr>
+        <w:t>underfitting</w:t>
+      </w:r>
+      <w:proofErr w:type="spellEnd"/>
+      <w:r>
+        <w:rPr>
+          <w:rFonts w:ascii="Arial" w:hAnsi="Arial" w:cs="Arial"/>
+          <w:color w:val="000000" w:themeColor="text1"/>
+          <w:sz w:val="24"/>
+          <w:szCs w:val="24"/>
+        </w:rPr>
+        <w:t xml:space="preserve"> ocorre quando o modelo é simples demais para capturar a complexidade dos dados, resultando em alto erro tanto no conjunto de treinamento quanto no de validação. Já o </w:t>
+      </w:r>
+      <w:proofErr w:type="spellStart"/>
+      <w:r>
+        <w:rPr>
+          <w:rFonts w:ascii="Arial" w:hAnsi="Arial" w:cs="Arial"/>
+          <w:color w:val="000000" w:themeColor="text1"/>
+          <w:sz w:val="24"/>
+          <w:szCs w:val="24"/>
+        </w:rPr>
+        <w:t>overfitting</w:t>
+      </w:r>
+      <w:proofErr w:type="spellEnd"/>
+      <w:r>
+        <w:rPr>
+          <w:rFonts w:ascii="Arial" w:hAnsi="Arial" w:cs="Arial"/>
+          <w:color w:val="000000" w:themeColor="text1"/>
+          <w:sz w:val="24"/>
+          <w:szCs w:val="24"/>
+        </w:rPr>
+        <w:t xml:space="preserve"> acontece quando o modelo se ajusta excessivamente aos dados de treinamento, apresentando baixo erro nesse conjunto, mas alto erro em dados não vistos. Com isso, a análise permite escolher um grau polinomial que proporciona o melhor equilíbrio entre viés e variância, favorecendo a generalização do modelo.</w:t>
+      </w:r>
+    </w:p>
+    <w:p>
+      <w:pPr>
+        <w:jc w:val="both"/>
+        <w:rPr>
+          <w:rFonts w:ascii="Arial" w:hAnsi="Arial" w:cs="Arial"/>
+          <w:color w:val="000000" w:themeColor="text1"/>
+          <w:sz w:val="24"/>
+          <w:szCs w:val="24"/>
+        </w:rPr>
+      </w:pPr>
+      <w:r>
+        <w:rPr>
+          <w:rFonts w:ascii="Arial" w:hAnsi="Arial" w:cs="Arial"/>
+          <w:color w:val="000000" w:themeColor="text1"/>
+          <w:sz w:val="24"/>
+          <w:szCs w:val="24"/>
+        </w:rPr>
+        <w:t xml:space="preserve">O gráfico abaixo mostra como diferentes graus polinomiais afetam o erro de treino e teste. Modelos com grau muito baixo (e.g., 1) sofrem de </w:t>
+      </w:r>
+      <w:proofErr w:type="spellStart"/>
+      <w:r>
+        <w:rPr>
+          <w:rFonts w:ascii="Arial" w:hAnsi="Arial" w:cs="Arial"/>
+          <w:color w:val="000000" w:themeColor="text1"/>
+          <w:sz w:val="24"/>
+          <w:szCs w:val="24"/>
+        </w:rPr>
+        <w:t>underfitting</w:t>
+      </w:r>
+      <w:proofErr w:type="spellEnd"/>
+      <w:r>
+        <w:rPr>
+          <w:rFonts w:ascii="Arial" w:hAnsi="Arial" w:cs="Arial"/>
+          <w:color w:val="000000" w:themeColor="text1"/>
+          <w:sz w:val="24"/>
+          <w:szCs w:val="24"/>
+        </w:rPr>
+        <w:t xml:space="preserve">, enquanto modelos com grau muito alto (e.g., 12) sofrem de </w:t>
+      </w:r>
+      <w:proofErr w:type="spellStart"/>
+      <w:r>
+        <w:rPr>
+          <w:rFonts w:ascii="Arial" w:hAnsi="Arial" w:cs="Arial"/>
+          <w:color w:val="000000" w:themeColor="text1"/>
+          <w:sz w:val="24"/>
+          <w:szCs w:val="24"/>
+        </w:rPr>
+        <w:t>overfitting</w:t>
+      </w:r>
+      <w:proofErr w:type="spellEnd"/>
+      <w:r>
+        <w:rPr>
+          <w:rFonts w:ascii="Arial" w:hAnsi="Arial" w:cs="Arial"/>
+          <w:color w:val="000000" w:themeColor="text1"/>
+          <w:sz w:val="24"/>
+          <w:szCs w:val="24"/>
+        </w:rPr>
+        <w:t>.</w:t>
+      </w:r>
+    </w:p>
+    <w:p>
+      <w:commentRangeStart w:id="6"/>
+      <w:r>
+        <w:rPr>
+          <w:noProof/>
+          <w:lang w:eastAsia="pt-BR"/>
+        </w:rPr>
+        <w:drawing>
+          <wp:inline distT="0" distB="0" distL="0" distR="0" wp14:anchorId="72736978" wp14:editId="50A21927">
+            <wp:extent cx="5029200" cy="3352800"/>
+            <wp:effectExtent l="0" t="0" r="0" b="0"/>
+            <wp:docPr id="6" name="Picture 1"/>
+            <wp:cNvGraphicFramePr>
+              <a:graphicFrameLocks xmlns:a="http://schemas.openxmlformats.org/drawingml/2006/main" noChangeAspect="1"/>
+            </wp:cNvGraphicFramePr>
+            <a:graphic xmlns:a="http://schemas.openxmlformats.org/drawingml/2006/main">
+              <a:graphicData uri="http://schemas.openxmlformats.org/drawingml/2006/picture">
+                <pic:pic xmlns:pic="http://schemas.openxmlformats.org/drawingml/2006/picture">
+                  <pic:nvPicPr>
+                    <pic:cNvPr id="0" name="curva_aprendizado_grau_12.png"/>
+                    <pic:cNvPicPr/>
+                  </pic:nvPicPr>
+                  <pic:blipFill>
+                    <a:blip r:embed="rId9"/>
+                    <a:stretch>
+                      <a:fillRect/>
+                    </a:stretch>
+                  </pic:blipFill>
+                  <pic:spPr>
+                    <a:xfrm>
+                      <a:off x="0" y="0"/>
+                      <a:ext cx="5029200" cy="3352800"/>
+                    </a:xfrm>
+                    <a:prstGeom prst="rect">
+                      <a:avLst/>
+                    </a:prstGeom>
+                  </pic:spPr>
+                </pic:pic>
+              </a:graphicData>
+            </a:graphic>
+          </wp:inline>
+        </w:drawing>
+      </w:r>
+      <w:commentRangeEnd w:id="6"/>
+      <w:r>
+        <w:rPr>
+          <w:rStyle w:val="Refdecomentrio"/>
+        </w:rPr>
+        <w:commentReference w:id="6"/>
+      </w:r>
+    </w:p>
+    <w:p>
+      <w:pPr>
+        <w:pStyle w:val="Ttulo1"/>
+        <w:jc w:val="both"/>
+        <w:rPr>
+          <w:rFonts w:ascii="Arial" w:hAnsi="Arial" w:cs="Arial"/>
+          <w:color w:val="000000" w:themeColor="text1"/>
+          <w:sz w:val="24"/>
+          <w:szCs w:val="24"/>
+        </w:rPr>
+      </w:pPr>
+      <w:r>
+        <w:rPr>
+          <w:rFonts w:ascii="Arial" w:hAnsi="Arial" w:cs="Arial"/>
+          <w:color w:val="000000" w:themeColor="text1"/>
+          <w:sz w:val="24"/>
+          <w:szCs w:val="24"/>
+        </w:rPr>
+        <w:t>3.</w:t>
+      </w:r>
+      <w:r>
+        <w:rPr>
+          <w:rFonts w:ascii="Arial" w:hAnsi="Arial" w:cs="Arial"/>
+          <w:color w:val="000000" w:themeColor="text1"/>
+          <w:sz w:val="24"/>
+          <w:szCs w:val="24"/>
+        </w:rPr>
+        <w:t xml:space="preserve">2. </w:t>
+      </w:r>
+      <w:r>
+        <w:rPr>
+          <w:rFonts w:ascii="Arial" w:hAnsi="Arial" w:cs="Arial"/>
+          <w:b/>
+          <w:color w:val="000000" w:themeColor="text1"/>
+          <w:sz w:val="24"/>
+          <w:szCs w:val="24"/>
+        </w:rPr>
+        <w:t>Curvas de Aprendizado</w:t>
+      </w:r>
+    </w:p>
+    <w:p>
+      <w:pPr>
+        <w:jc w:val="both"/>
+      </w:pPr>
+      <w:r>
+        <w:rPr>
+          <w:rFonts w:ascii="Arial" w:hAnsi="Arial" w:cs="Arial"/>
+          <w:color w:val="000000" w:themeColor="text1"/>
+          <w:sz w:val="24"/>
+          <w:szCs w:val="24"/>
+        </w:rPr>
+        <w:t xml:space="preserve">As curvas de aprendizado têm por finalidade avaliar o desempenho do modelo à medida que se aumenta o número de exemplos utilizados no treinamento. Essa </w:t>
+      </w:r>
+      <w:r>
+        <w:rPr>
+          <w:rFonts w:ascii="Arial" w:hAnsi="Arial" w:cs="Arial"/>
+          <w:color w:val="000000" w:themeColor="text1"/>
+          <w:sz w:val="24"/>
+          <w:szCs w:val="24"/>
+        </w:rPr>
+        <w:lastRenderedPageBreak/>
+        <w:t>análise possibilita a identificação de problemas de alta variância (</w:t>
+      </w:r>
+      <w:proofErr w:type="spellStart"/>
+      <w:r>
+        <w:rPr>
+          <w:rFonts w:ascii="Arial" w:hAnsi="Arial" w:cs="Arial"/>
+          <w:color w:val="000000" w:themeColor="text1"/>
+          <w:sz w:val="24"/>
+          <w:szCs w:val="24"/>
+        </w:rPr>
+        <w:t>overfitting</w:t>
+      </w:r>
+      <w:proofErr w:type="spellEnd"/>
+      <w:r>
+        <w:rPr>
+          <w:rFonts w:ascii="Arial" w:hAnsi="Arial" w:cs="Arial"/>
+          <w:color w:val="000000" w:themeColor="text1"/>
+          <w:sz w:val="24"/>
+          <w:szCs w:val="24"/>
+        </w:rPr>
+        <w:t>) ou alto viés (</w:t>
+      </w:r>
+      <w:proofErr w:type="spellStart"/>
+      <w:r>
+        <w:rPr>
+          <w:rFonts w:ascii="Arial" w:hAnsi="Arial" w:cs="Arial"/>
+          <w:color w:val="000000" w:themeColor="text1"/>
+          <w:sz w:val="24"/>
+          <w:szCs w:val="24"/>
+        </w:rPr>
+        <w:t>underfitting</w:t>
+      </w:r>
+      <w:proofErr w:type="spellEnd"/>
+      <w:r>
+        <w:rPr>
+          <w:rFonts w:ascii="Arial" w:hAnsi="Arial" w:cs="Arial"/>
+          <w:color w:val="000000" w:themeColor="text1"/>
+          <w:sz w:val="24"/>
+          <w:szCs w:val="24"/>
+        </w:rPr>
+        <w:t>), além de indicar se o aumento do conjunto de dados pode ou não melhorar a performance do modelo. Esse tipo de diagnóstico é fundamental para tomar decisões sobre a necessidade de adquirir mais dados ou de alterar a complexidade do modelo.</w:t>
+      </w:r>
+    </w:p>
+    <w:p/>
+    <w:p>
+      <w:pPr>
+        <w:jc w:val="both"/>
+        <w:rPr>
+          <w:rFonts w:ascii="Arial" w:hAnsi="Arial" w:cs="Arial"/>
+          <w:color w:val="000000" w:themeColor="text1"/>
+          <w:sz w:val="24"/>
+          <w:szCs w:val="24"/>
+        </w:rPr>
+      </w:pPr>
+      <w:r>
+        <w:rPr>
+          <w:rFonts w:ascii="Arial" w:hAnsi="Arial" w:cs="Arial"/>
+          <w:color w:val="000000" w:themeColor="text1"/>
+          <w:sz w:val="24"/>
+          <w:szCs w:val="24"/>
+        </w:rPr>
+        <w:t xml:space="preserve">Esse gráfico mostra como o erro de treino e validação evoluem conforme aumenta o número de exemplos de treino. Se ambos os erros forem altos, temos </w:t>
+      </w:r>
+      <w:proofErr w:type="spellStart"/>
+      <w:r>
+        <w:rPr>
+          <w:rFonts w:ascii="Arial" w:hAnsi="Arial" w:cs="Arial"/>
+          <w:color w:val="000000" w:themeColor="text1"/>
+          <w:sz w:val="24"/>
+          <w:szCs w:val="24"/>
+        </w:rPr>
+        <w:t>underfitting</w:t>
+      </w:r>
+      <w:proofErr w:type="spellEnd"/>
+      <w:r>
+        <w:rPr>
+          <w:rFonts w:ascii="Arial" w:hAnsi="Arial" w:cs="Arial"/>
+          <w:color w:val="000000" w:themeColor="text1"/>
+          <w:sz w:val="24"/>
+          <w:szCs w:val="24"/>
+        </w:rPr>
+        <w:t xml:space="preserve">. Se houver uma grande separação, temos </w:t>
+      </w:r>
+      <w:proofErr w:type="spellStart"/>
+      <w:r>
+        <w:rPr>
+          <w:rFonts w:ascii="Arial" w:hAnsi="Arial" w:cs="Arial"/>
+          <w:color w:val="000000" w:themeColor="text1"/>
+          <w:sz w:val="24"/>
+          <w:szCs w:val="24"/>
+        </w:rPr>
+        <w:t>overfitting</w:t>
+      </w:r>
+      <w:proofErr w:type="spellEnd"/>
+      <w:r>
+        <w:rPr>
+          <w:rFonts w:ascii="Arial" w:hAnsi="Arial" w:cs="Arial"/>
+          <w:color w:val="000000" w:themeColor="text1"/>
+          <w:sz w:val="24"/>
+          <w:szCs w:val="24"/>
+        </w:rPr>
+        <w:t>. Quando ambos são baixos e próximos, o modelo está bem ajustado.</w:t>
+      </w:r>
+    </w:p>
+    <w:p>
+      <w:commentRangeStart w:id="7"/>
+      <w:r>
+        <w:rPr>
+          <w:noProof/>
+          <w:lang w:eastAsia="pt-BR"/>
+        </w:rPr>
+        <w:drawing>
+          <wp:inline distT="0" distB="0" distL="0" distR="0" wp14:anchorId="75ABD10B" wp14:editId="5B7F9811">
+            <wp:extent cx="5029200" cy="3771900"/>
+            <wp:effectExtent l="0" t="0" r="0" b="0"/>
+            <wp:docPr id="7" name="Picture 2"/>
+            <wp:cNvGraphicFramePr>
+              <a:graphicFrameLocks xmlns:a="http://schemas.openxmlformats.org/drawingml/2006/main" noChangeAspect="1"/>
+            </wp:cNvGraphicFramePr>
+            <a:graphic xmlns:a="http://schemas.openxmlformats.org/drawingml/2006/main">
+              <a:graphicData uri="http://schemas.openxmlformats.org/drawingml/2006/picture">
+                <pic:pic xmlns:pic="http://schemas.openxmlformats.org/drawingml/2006/picture">
+                  <pic:nvPicPr>
+                    <pic:cNvPr id="0" name="curvas_de_aprendizado.png"/>
+                    <pic:cNvPicPr/>
+                  </pic:nvPicPr>
+                  <pic:blipFill>
+                    <a:blip r:embed="rId10"/>
+                    <a:stretch>
+                      <a:fillRect/>
+                    </a:stretch>
+                  </pic:blipFill>
+                  <pic:spPr>
+                    <a:xfrm>
+                      <a:off x="0" y="0"/>
+                      <a:ext cx="5029200" cy="3771900"/>
+                    </a:xfrm>
+                    <a:prstGeom prst="rect">
+                      <a:avLst/>
+                    </a:prstGeom>
+                  </pic:spPr>
+                </pic:pic>
+              </a:graphicData>
+            </a:graphic>
+          </wp:inline>
+        </w:drawing>
+      </w:r>
       <w:commentRangeEnd w:id="7"/>
       <w:r>
         <w:rPr>
@@ -791,259 +1503,686 @@
     </w:p>
     <w:p>
       <w:pPr>
-        <w:jc w:val="both"/>
-        <w:rPr>
-          <w:rFonts w:ascii="Arial" w:hAnsi="Arial" w:cs="Arial"/>
-          <w:sz w:val="24"/>
-          <w:szCs w:val="24"/>
-        </w:rPr>
-      </w:pPr>
-      <w:r>
-        <w:rPr>
-          <w:rFonts w:ascii="Arial" w:hAnsi="Arial" w:cs="Arial"/>
-          <w:sz w:val="24"/>
-          <w:szCs w:val="24"/>
-        </w:rPr>
-        <w:t>Figura 3 – Superfície da função de custo com trajetória da descida do gradiente.</w:t>
-      </w:r>
-    </w:p>
-    <w:p>
-      <w:pPr>
-        <w:pStyle w:val="Ttulo3"/>
-        <w:jc w:val="both"/>
-        <w:rPr>
-          <w:rFonts w:ascii="Arial" w:hAnsi="Arial" w:cs="Arial"/>
-          <w:color w:val="000000" w:themeColor="text1"/>
-          <w:szCs w:val="24"/>
-        </w:rPr>
-      </w:pPr>
-      <w:r>
-        <w:rPr>
-          <w:rFonts w:ascii="Arial" w:hAnsi="Arial" w:cs="Arial"/>
-          <w:color w:val="000000" w:themeColor="text1"/>
-          <w:szCs w:val="24"/>
-        </w:rPr>
-        <w:t xml:space="preserve">2.4 </w:t>
+        <w:pStyle w:val="Ttulo1"/>
+        <w:jc w:val="both"/>
+        <w:rPr>
+          <w:rFonts w:ascii="Arial" w:hAnsi="Arial" w:cs="Arial"/>
+          <w:color w:val="000000" w:themeColor="text1"/>
+          <w:sz w:val="24"/>
+          <w:szCs w:val="24"/>
+        </w:rPr>
+      </w:pPr>
+      <w:r>
+        <w:rPr>
+          <w:rFonts w:ascii="Arial" w:hAnsi="Arial" w:cs="Arial"/>
+          <w:color w:val="000000" w:themeColor="text1"/>
+          <w:sz w:val="24"/>
+          <w:szCs w:val="24"/>
+        </w:rPr>
+        <w:t>3</w:t>
+      </w:r>
+      <w:r>
+        <w:rPr>
+          <w:rFonts w:ascii="Arial" w:hAnsi="Arial" w:cs="Arial"/>
+          <w:color w:val="000000" w:themeColor="text1"/>
+          <w:sz w:val="24"/>
+          <w:szCs w:val="24"/>
+        </w:rPr>
+        <w:t>.3</w:t>
+      </w:r>
+      <w:r>
+        <w:rPr>
+          <w:rFonts w:ascii="Arial" w:hAnsi="Arial" w:cs="Arial"/>
+          <w:color w:val="000000" w:themeColor="text1"/>
+          <w:sz w:val="24"/>
+          <w:szCs w:val="24"/>
+        </w:rPr>
+        <w:t xml:space="preserve">. </w:t>
+      </w:r>
+      <w:r>
+        <w:rPr>
+          <w:rFonts w:ascii="Arial" w:hAnsi="Arial" w:cs="Arial"/>
+          <w:b/>
+          <w:color w:val="000000" w:themeColor="text1"/>
+          <w:sz w:val="24"/>
+          <w:szCs w:val="24"/>
+        </w:rPr>
+        <w:t>Convergência com Diferentes Taxas de Aprendizado</w:t>
+      </w:r>
+    </w:p>
+    <w:p>
+      <w:pPr>
+        <w:jc w:val="both"/>
+        <w:rPr>
+          <w:rFonts w:ascii="Arial" w:hAnsi="Arial" w:cs="Arial"/>
+          <w:color w:val="000000" w:themeColor="text1"/>
+          <w:sz w:val="24"/>
+          <w:szCs w:val="24"/>
+        </w:rPr>
+      </w:pPr>
+      <w:r>
+        <w:rPr>
+          <w:rFonts w:ascii="Arial" w:hAnsi="Arial" w:cs="Arial"/>
+          <w:color w:val="000000" w:themeColor="text1"/>
+          <w:sz w:val="24"/>
+          <w:szCs w:val="24"/>
+        </w:rPr>
+        <w:t>Esta análise foi realizada com o objetivo de investigar como a escolha da taxa de aprendizado afeta a convergência do algoritmo de otimização por gradiente descendente. Taxas de aprendizado muito pequenas podem levar a uma convergência excessivamente lenta, enquanto taxas muito altas podem tornar o processo instável, impossibilitando a convergência. Com essa exploração, é possível selecionar um valor adequado para α, garantindo um bom desempenho na minimização da função de custo.</w:t>
+      </w:r>
+    </w:p>
+    <w:p/>
+    <w:p>
+      <w:pPr>
+        <w:jc w:val="both"/>
+        <w:rPr>
+          <w:rFonts w:ascii="Arial" w:hAnsi="Arial" w:cs="Arial"/>
+          <w:color w:val="000000" w:themeColor="text1"/>
+          <w:sz w:val="24"/>
+          <w:szCs w:val="24"/>
+        </w:rPr>
+      </w:pPr>
+      <w:r>
+        <w:rPr>
+          <w:rFonts w:ascii="Arial" w:hAnsi="Arial" w:cs="Arial"/>
+          <w:color w:val="000000" w:themeColor="text1"/>
+          <w:sz w:val="24"/>
+          <w:szCs w:val="24"/>
+        </w:rPr>
+        <w:t>Este gráfico mostra a convergência do algoritmo de Gradiente Descendente com diferentes taxas de aprendizado (α). Taxas muito baixas resultam em convergência lenta, enquanto taxas muito altas podem impedir a convergência.</w:t>
+      </w:r>
+    </w:p>
+    <w:p>
+      <w:commentRangeStart w:id="8"/>
+      <w:r>
+        <w:rPr>
+          <w:noProof/>
+          <w:lang w:eastAsia="pt-BR"/>
+        </w:rPr>
+        <w:lastRenderedPageBreak/>
+        <w:drawing>
+          <wp:inline distT="0" distB="0" distL="0" distR="0" wp14:anchorId="48F9B4CB" wp14:editId="2E99A9D0">
+            <wp:extent cx="5029200" cy="3771900"/>
+            <wp:effectExtent l="0" t="0" r="0" b="0"/>
+            <wp:docPr id="8" name="Picture 3"/>
+            <wp:cNvGraphicFramePr>
+              <a:graphicFrameLocks xmlns:a="http://schemas.openxmlformats.org/drawingml/2006/main" noChangeAspect="1"/>
+            </wp:cNvGraphicFramePr>
+            <a:graphic xmlns:a="http://schemas.openxmlformats.org/drawingml/2006/main">
+              <a:graphicData uri="http://schemas.openxmlformats.org/drawingml/2006/picture">
+                <pic:pic xmlns:pic="http://schemas.openxmlformats.org/drawingml/2006/picture">
+                  <pic:nvPicPr>
+                    <pic:cNvPr id="0" name="fig_convergencia_alpha.png"/>
+                    <pic:cNvPicPr/>
+                  </pic:nvPicPr>
+                  <pic:blipFill>
+                    <a:blip r:embed="rId11"/>
+                    <a:stretch>
+                      <a:fillRect/>
+                    </a:stretch>
+                  </pic:blipFill>
+                  <pic:spPr>
+                    <a:xfrm>
+                      <a:off x="0" y="0"/>
+                      <a:ext cx="5029200" cy="3771900"/>
+                    </a:xfrm>
+                    <a:prstGeom prst="rect">
+                      <a:avLst/>
+                    </a:prstGeom>
+                  </pic:spPr>
+                </pic:pic>
+              </a:graphicData>
+            </a:graphic>
+          </wp:inline>
+        </w:drawing>
+      </w:r>
+      <w:commentRangeEnd w:id="8"/>
+      <w:r>
+        <w:rPr>
+          <w:rStyle w:val="Refdecomentrio"/>
+        </w:rPr>
+        <w:commentReference w:id="8"/>
+      </w:r>
+    </w:p>
+    <w:p>
+      <w:pPr>
+        <w:pStyle w:val="Ttulo1"/>
+        <w:jc w:val="both"/>
+        <w:rPr>
+          <w:rFonts w:ascii="Arial" w:hAnsi="Arial" w:cs="Arial"/>
+          <w:color w:val="000000" w:themeColor="text1"/>
+          <w:sz w:val="24"/>
+          <w:szCs w:val="24"/>
+        </w:rPr>
+      </w:pPr>
+      <w:r>
+        <w:rPr>
+          <w:rFonts w:ascii="Arial" w:hAnsi="Arial" w:cs="Arial"/>
+          <w:color w:val="000000" w:themeColor="text1"/>
+          <w:sz w:val="24"/>
+          <w:szCs w:val="24"/>
+        </w:rPr>
+        <w:t>3.</w:t>
+      </w:r>
+      <w:r>
+        <w:rPr>
+          <w:rFonts w:ascii="Arial" w:hAnsi="Arial" w:cs="Arial"/>
+          <w:color w:val="000000" w:themeColor="text1"/>
+          <w:sz w:val="24"/>
+          <w:szCs w:val="24"/>
+        </w:rPr>
+        <w:t xml:space="preserve">4. </w:t>
+      </w:r>
+      <w:r>
+        <w:rPr>
+          <w:rFonts w:ascii="Arial" w:hAnsi="Arial" w:cs="Arial"/>
+          <w:b/>
+          <w:color w:val="000000" w:themeColor="text1"/>
+          <w:sz w:val="24"/>
+          <w:szCs w:val="24"/>
+        </w:rPr>
+        <w:t>Convergência com α = 0.01</w:t>
+      </w:r>
+    </w:p>
+    <w:p>
+      <w:pPr>
+        <w:jc w:val="both"/>
+        <w:rPr>
+          <w:rFonts w:ascii="Arial" w:hAnsi="Arial" w:cs="Arial"/>
+          <w:color w:val="000000" w:themeColor="text1"/>
+          <w:sz w:val="24"/>
+          <w:szCs w:val="24"/>
+        </w:rPr>
+      </w:pPr>
+      <w:r>
+        <w:rPr>
+          <w:rFonts w:ascii="Arial" w:hAnsi="Arial" w:cs="Arial"/>
+          <w:color w:val="000000" w:themeColor="text1"/>
+          <w:sz w:val="24"/>
+          <w:szCs w:val="24"/>
+        </w:rPr>
+        <w:t xml:space="preserve">Após a escolha de uma taxa de aprendizado adequada, a evolução do valor da função de custo </w:t>
+      </w:r>
+      <w:proofErr w:type="gramStart"/>
+      <w:r>
+        <w:rPr>
+          <w:rFonts w:ascii="Arial" w:hAnsi="Arial" w:cs="Arial"/>
+          <w:color w:val="000000" w:themeColor="text1"/>
+          <w:sz w:val="24"/>
+          <w:szCs w:val="24"/>
+        </w:rPr>
+        <w:t>J(</w:t>
+      </w:r>
+      <w:proofErr w:type="gramEnd"/>
+      <w:r>
+        <w:rPr>
+          <w:rFonts w:ascii="Arial" w:hAnsi="Arial" w:cs="Arial"/>
+          <w:color w:val="000000" w:themeColor="text1"/>
+          <w:sz w:val="24"/>
+          <w:szCs w:val="24"/>
+        </w:rPr>
+        <w:t>θ) ao longo das iterações foi analisada. Esse procedimento visa verificar se o algoritmo está, de fato, convergindo para um valor mínimo e qual é a velocidade de redução do erro. Isso contribui para avaliar a eficácia da otimização no treinamento do modelo.</w:t>
+      </w:r>
+    </w:p>
+    <w:p/>
+    <w:p>
+      <w:pPr>
+        <w:jc w:val="both"/>
+        <w:rPr>
+          <w:rFonts w:ascii="Arial" w:hAnsi="Arial" w:cs="Arial"/>
+          <w:color w:val="000000" w:themeColor="text1"/>
+          <w:sz w:val="24"/>
+          <w:szCs w:val="24"/>
+        </w:rPr>
+      </w:pPr>
+      <w:r>
+        <w:rPr>
+          <w:rFonts w:ascii="Arial" w:hAnsi="Arial" w:cs="Arial"/>
+          <w:color w:val="000000" w:themeColor="text1"/>
+          <w:sz w:val="24"/>
+          <w:szCs w:val="24"/>
+        </w:rPr>
+        <w:t>Com uma taxa de aprendizado bem escolhida (α = 0.01), o custo diminui rapidamente, mostrando uma boa convergência.</w:t>
+      </w:r>
+    </w:p>
+    <w:p>
+      <w:commentRangeStart w:id="9"/>
+      <w:r>
+        <w:rPr>
+          <w:noProof/>
+          <w:lang w:eastAsia="pt-BR"/>
+        </w:rPr>
+        <w:lastRenderedPageBreak/>
+        <w:drawing>
+          <wp:inline distT="0" distB="0" distL="0" distR="0" wp14:anchorId="581450C6" wp14:editId="1E6BAF52">
+            <wp:extent cx="5029200" cy="3771900"/>
+            <wp:effectExtent l="0" t="0" r="0" b="0"/>
+            <wp:docPr id="4" name="Picture 4"/>
+            <wp:cNvGraphicFramePr>
+              <a:graphicFrameLocks xmlns:a="http://schemas.openxmlformats.org/drawingml/2006/main" noChangeAspect="1"/>
+            </wp:cNvGraphicFramePr>
+            <a:graphic xmlns:a="http://schemas.openxmlformats.org/drawingml/2006/main">
+              <a:graphicData uri="http://schemas.openxmlformats.org/drawingml/2006/picture">
+                <pic:pic xmlns:pic="http://schemas.openxmlformats.org/drawingml/2006/picture">
+                  <pic:nvPicPr>
+                    <pic:cNvPr id="0" name="fig_convergencia_theta.png"/>
+                    <pic:cNvPicPr/>
+                  </pic:nvPicPr>
+                  <pic:blipFill>
+                    <a:blip r:embed="rId12"/>
+                    <a:stretch>
+                      <a:fillRect/>
+                    </a:stretch>
+                  </pic:blipFill>
+                  <pic:spPr>
+                    <a:xfrm>
+                      <a:off x="0" y="0"/>
+                      <a:ext cx="5029200" cy="3771900"/>
+                    </a:xfrm>
+                    <a:prstGeom prst="rect">
+                      <a:avLst/>
+                    </a:prstGeom>
+                  </pic:spPr>
+                </pic:pic>
+              </a:graphicData>
+            </a:graphic>
+          </wp:inline>
+        </w:drawing>
+      </w:r>
+      <w:commentRangeEnd w:id="9"/>
+      <w:r>
+        <w:rPr>
+          <w:rStyle w:val="Refdecomentrio"/>
+        </w:rPr>
+        <w:commentReference w:id="9"/>
+      </w:r>
+    </w:p>
+    <w:p>
+      <w:pPr>
+        <w:pStyle w:val="Ttulo1"/>
+        <w:jc w:val="both"/>
+        <w:rPr>
+          <w:rFonts w:ascii="Arial" w:hAnsi="Arial" w:cs="Arial"/>
+          <w:color w:val="000000" w:themeColor="text1"/>
+          <w:sz w:val="24"/>
+          <w:szCs w:val="24"/>
+        </w:rPr>
+      </w:pPr>
+      <w:r>
+        <w:rPr>
+          <w:rFonts w:ascii="Arial" w:hAnsi="Arial" w:cs="Arial"/>
+          <w:color w:val="000000" w:themeColor="text1"/>
+          <w:sz w:val="24"/>
+          <w:szCs w:val="24"/>
+        </w:rPr>
+        <w:t>3.</w:t>
+      </w:r>
+      <w:r>
+        <w:rPr>
+          <w:rFonts w:ascii="Arial" w:hAnsi="Arial" w:cs="Arial"/>
+          <w:color w:val="000000" w:themeColor="text1"/>
+          <w:sz w:val="24"/>
+          <w:szCs w:val="24"/>
+        </w:rPr>
+        <w:t xml:space="preserve">5. </w:t>
+      </w:r>
+      <w:r>
+        <w:rPr>
+          <w:rFonts w:ascii="Arial" w:hAnsi="Arial" w:cs="Arial"/>
+          <w:b/>
+          <w:color w:val="000000" w:themeColor="text1"/>
+          <w:sz w:val="24"/>
+          <w:szCs w:val="24"/>
+        </w:rPr>
+        <w:t>Gráfico de Contorno da Função de Custo</w:t>
+      </w:r>
+    </w:p>
+    <w:p>
+      <w:pPr>
+        <w:jc w:val="both"/>
+        <w:rPr>
+          <w:rFonts w:ascii="Arial" w:hAnsi="Arial" w:cs="Arial"/>
+          <w:color w:val="000000" w:themeColor="text1"/>
+          <w:sz w:val="24"/>
+          <w:szCs w:val="24"/>
+        </w:rPr>
+      </w:pPr>
+      <w:r>
+        <w:rPr>
+          <w:rFonts w:ascii="Arial" w:hAnsi="Arial" w:cs="Arial"/>
+          <w:color w:val="000000" w:themeColor="text1"/>
+          <w:sz w:val="24"/>
+          <w:szCs w:val="24"/>
+        </w:rPr>
+        <w:t>A construção do gráfico de contorno da função de custo em relação aos parâmetros θ</w:t>
+      </w:r>
+      <w:r>
+        <w:rPr>
+          <w:rFonts w:ascii="Cambria Math" w:hAnsi="Cambria Math" w:cs="Cambria Math"/>
+          <w:color w:val="000000" w:themeColor="text1"/>
+          <w:sz w:val="24"/>
+          <w:szCs w:val="24"/>
+        </w:rPr>
+        <w:t>₀</w:t>
+      </w:r>
+      <w:r>
+        <w:rPr>
+          <w:rFonts w:ascii="Arial" w:hAnsi="Arial" w:cs="Arial"/>
+          <w:color w:val="000000" w:themeColor="text1"/>
+          <w:sz w:val="24"/>
+          <w:szCs w:val="24"/>
+        </w:rPr>
+        <w:t xml:space="preserve"> e θ</w:t>
+      </w:r>
+      <w:r>
+        <w:rPr>
+          <w:rFonts w:ascii="Cambria Math" w:hAnsi="Cambria Math" w:cs="Cambria Math"/>
+          <w:color w:val="000000" w:themeColor="text1"/>
+          <w:sz w:val="24"/>
+          <w:szCs w:val="24"/>
+        </w:rPr>
+        <w:t>₁</w:t>
+      </w:r>
+      <w:r>
+        <w:rPr>
+          <w:rFonts w:ascii="Arial" w:hAnsi="Arial" w:cs="Arial"/>
+          <w:color w:val="000000" w:themeColor="text1"/>
+          <w:sz w:val="24"/>
+          <w:szCs w:val="24"/>
+        </w:rPr>
+        <w:t xml:space="preserve"> teve por objetivo ilustrar visualmente como a função de custo varia no espaço de parâmetros. Essa representação permite identificar o ponto de mínimo global da função de custo e compreender o comportamento das curvas de nível, que são fundamentais para interpretar a direção dos passos dados pelo gradiente descendente. Essa análise é particularmente útil para compreender o processo de otimização em um espaço bidimensional.</w:t>
+      </w:r>
+    </w:p>
+    <w:p/>
+    <w:p>
+      <w:pPr>
+        <w:jc w:val="both"/>
+        <w:rPr>
+          <w:rFonts w:ascii="Arial" w:hAnsi="Arial" w:cs="Arial"/>
+          <w:color w:val="000000" w:themeColor="text1"/>
+          <w:sz w:val="24"/>
+          <w:szCs w:val="24"/>
+        </w:rPr>
+      </w:pPr>
+      <w:r>
+        <w:rPr>
+          <w:rFonts w:ascii="Arial" w:hAnsi="Arial" w:cs="Arial"/>
+          <w:color w:val="000000" w:themeColor="text1"/>
+          <w:sz w:val="24"/>
+          <w:szCs w:val="24"/>
+        </w:rPr>
+        <w:t xml:space="preserve">O gráfico de contorno mostra o formato da função de custo </w:t>
+      </w:r>
+      <w:proofErr w:type="gramStart"/>
+      <w:r>
+        <w:rPr>
+          <w:rFonts w:ascii="Arial" w:hAnsi="Arial" w:cs="Arial"/>
+          <w:color w:val="000000" w:themeColor="text1"/>
+          <w:sz w:val="24"/>
+          <w:szCs w:val="24"/>
+        </w:rPr>
+        <w:t>J(</w:t>
+      </w:r>
+      <w:proofErr w:type="gramEnd"/>
+      <w:r>
+        <w:rPr>
+          <w:rFonts w:ascii="Arial" w:hAnsi="Arial" w:cs="Arial"/>
+          <w:color w:val="000000" w:themeColor="text1"/>
+          <w:sz w:val="24"/>
+          <w:szCs w:val="24"/>
+        </w:rPr>
+        <w:t>θ) em relação a θ0 e θ1. As linhas representam curvas de nível da função de custo, ajudando a visualizar o caminho do gradiente descendente em direção ao mínimo.</w:t>
+      </w:r>
+    </w:p>
+    <w:p>
+      <w:commentRangeStart w:id="10"/>
+      <w:r>
+        <w:rPr>
+          <w:noProof/>
+          <w:lang w:eastAsia="pt-BR"/>
+        </w:rPr>
+        <w:lastRenderedPageBreak/>
+        <w:drawing>
+          <wp:inline distT="0" distB="0" distL="0" distR="0" wp14:anchorId="2431AC24" wp14:editId="20A5A245">
+            <wp:extent cx="5029200" cy="3771900"/>
+            <wp:effectExtent l="0" t="0" r="0" b="0"/>
+            <wp:docPr id="5" name="Picture 5"/>
+            <wp:cNvGraphicFramePr>
+              <a:graphicFrameLocks xmlns:a="http://schemas.openxmlformats.org/drawingml/2006/main" noChangeAspect="1"/>
+            </wp:cNvGraphicFramePr>
+            <a:graphic xmlns:a="http://schemas.openxmlformats.org/drawingml/2006/main">
+              <a:graphicData uri="http://schemas.openxmlformats.org/drawingml/2006/picture">
+                <pic:pic xmlns:pic="http://schemas.openxmlformats.org/drawingml/2006/picture">
+                  <pic:nvPicPr>
+                    <pic:cNvPr id="0" name="grafico_contorno.png"/>
+                    <pic:cNvPicPr/>
+                  </pic:nvPicPr>
+                  <pic:blipFill>
+                    <a:blip r:embed="rId13"/>
+                    <a:stretch>
+                      <a:fillRect/>
+                    </a:stretch>
+                  </pic:blipFill>
+                  <pic:spPr>
+                    <a:xfrm>
+                      <a:off x="0" y="0"/>
+                      <a:ext cx="5029200" cy="3771900"/>
+                    </a:xfrm>
+                    <a:prstGeom prst="rect">
+                      <a:avLst/>
+                    </a:prstGeom>
+                  </pic:spPr>
+                </pic:pic>
+              </a:graphicData>
+            </a:graphic>
+          </wp:inline>
+        </w:drawing>
+      </w:r>
+      <w:commentRangeEnd w:id="10"/>
+      <w:r>
+        <w:rPr>
+          <w:rStyle w:val="Refdecomentrio"/>
+        </w:rPr>
+        <w:commentReference w:id="10"/>
+      </w:r>
+    </w:p>
+    <w:p>
+      <w:pPr>
+        <w:jc w:val="both"/>
+        <w:rPr>
+          <w:rFonts w:ascii="Arial" w:hAnsi="Arial" w:cs="Arial"/>
+          <w:sz w:val="24"/>
+          <w:szCs w:val="24"/>
+        </w:rPr>
+      </w:pPr>
+    </w:p>
+    <w:p>
+      <w:pPr>
+        <w:pStyle w:val="Ttulo2"/>
+        <w:jc w:val="both"/>
+        <w:rPr>
+          <w:rFonts w:ascii="Arial" w:hAnsi="Arial" w:cs="Arial"/>
+          <w:color w:val="000000" w:themeColor="text1"/>
+          <w:sz w:val="24"/>
+          <w:szCs w:val="24"/>
+        </w:rPr>
+      </w:pPr>
+      <w:r>
+        <w:rPr>
+          <w:rFonts w:ascii="Arial" w:hAnsi="Arial" w:cs="Arial"/>
+          <w:color w:val="000000" w:themeColor="text1"/>
+          <w:sz w:val="24"/>
+          <w:szCs w:val="24"/>
+        </w:rPr>
+        <w:t xml:space="preserve">4. </w:t>
       </w:r>
       <w:proofErr w:type="spellStart"/>
       <w:r>
         <w:rPr>
           <w:rFonts w:ascii="Arial" w:hAnsi="Arial" w:cs="Arial"/>
           <w:color w:val="000000" w:themeColor="text1"/>
-          <w:szCs w:val="24"/>
-        </w:rPr>
-        <w:t>Influência</w:t>
+          <w:sz w:val="24"/>
+          <w:szCs w:val="24"/>
+        </w:rPr>
+        <w:t>Conclusão</w:t>
       </w:r>
       <w:proofErr w:type="spellEnd"/>
-      <w:r>
-        <w:rPr>
-          <w:rFonts w:ascii="Arial" w:hAnsi="Arial" w:cs="Arial"/>
-          <w:color w:val="000000" w:themeColor="text1"/>
-          <w:szCs w:val="24"/>
-        </w:rPr>
-        <w:t xml:space="preserve"> da Taxa de </w:t>
+    </w:p>
+    <w:p>
+      <w:pPr>
+        <w:jc w:val="both"/>
+        <w:rPr>
+          <w:rFonts w:ascii="Arial" w:hAnsi="Arial" w:cs="Arial"/>
+          <w:color w:val="000000" w:themeColor="text1"/>
+          <w:sz w:val="24"/>
+          <w:szCs w:val="24"/>
+        </w:rPr>
+      </w:pPr>
+      <w:r>
+        <w:rPr>
+          <w:rFonts w:ascii="Arial" w:hAnsi="Arial" w:cs="Arial"/>
+          <w:color w:val="000000" w:themeColor="text1"/>
+          <w:sz w:val="24"/>
+          <w:szCs w:val="24"/>
+        </w:rPr>
+        <w:t>O presente trabalho teve como objetivo estudar e aplicar os conceitos fundamentais de regressão linear e polinomial, com ênfase na implementação do algoritmo de gradiente descendente para a otimização dos parâmetros do modelo. Por meio de uma abordagem prática, foi possível observar como diferentes configurações influenciam diretamente o desempenho dos modelos e a qualidade das predições realizadas.</w:t>
+      </w:r>
+      <w:r>
+        <w:rPr>
+          <w:rFonts w:ascii="Arial" w:hAnsi="Arial" w:cs="Arial"/>
+          <w:color w:val="000000" w:themeColor="text1"/>
+          <w:sz w:val="24"/>
+          <w:szCs w:val="24"/>
+        </w:rPr>
+        <w:t xml:space="preserve"> </w:t>
+      </w:r>
+      <w:proofErr w:type="gramStart"/>
+      <w:r>
+        <w:rPr>
+          <w:rFonts w:ascii="Arial" w:hAnsi="Arial" w:cs="Arial"/>
+          <w:color w:val="000000" w:themeColor="text1"/>
+          <w:sz w:val="24"/>
+          <w:szCs w:val="24"/>
+        </w:rPr>
+        <w:t>Inicialmente</w:t>
+      </w:r>
+      <w:proofErr w:type="gramEnd"/>
+      <w:r>
+        <w:rPr>
+          <w:rFonts w:ascii="Arial" w:hAnsi="Arial" w:cs="Arial"/>
+          <w:color w:val="000000" w:themeColor="text1"/>
+          <w:sz w:val="24"/>
+          <w:szCs w:val="24"/>
+        </w:rPr>
+        <w:t>, foi implementada a regressão linear simples, utilizando o gradiente descendente como método de otimização. A análise da função de custo e sua convergência evidenciou a importância da escolha adequada da taxa de aprendizado, demonstrando que valores muito baixos acarretam em lentidão no treinamento, enquanto valores excessivamente altos podem comprometer a estabilidade do processo de otimização.</w:t>
+      </w:r>
+    </w:p>
+    <w:p>
+      <w:pPr>
+        <w:jc w:val="both"/>
+        <w:rPr>
+          <w:rFonts w:ascii="Arial" w:hAnsi="Arial" w:cs="Arial"/>
+          <w:color w:val="000000" w:themeColor="text1"/>
+          <w:sz w:val="24"/>
+          <w:szCs w:val="24"/>
+        </w:rPr>
+      </w:pPr>
+      <w:r>
+        <w:rPr>
+          <w:rFonts w:ascii="Arial" w:hAnsi="Arial" w:cs="Arial"/>
+          <w:color w:val="000000" w:themeColor="text1"/>
+          <w:sz w:val="24"/>
+          <w:szCs w:val="24"/>
+        </w:rPr>
+        <w:t xml:space="preserve">Na sequência, explorou-se a regressão polinomial com diferentes graus, o que permitiu observar de forma clara os fenômenos de </w:t>
       </w:r>
       <w:proofErr w:type="spellStart"/>
       <w:r>
         <w:rPr>
           <w:rFonts w:ascii="Arial" w:hAnsi="Arial" w:cs="Arial"/>
           <w:color w:val="000000" w:themeColor="text1"/>
-          <w:szCs w:val="24"/>
-        </w:rPr>
-        <w:t>Aprendizado</w:t>
+          <w:sz w:val="24"/>
+          <w:szCs w:val="24"/>
+        </w:rPr>
+        <w:t>underfitting</w:t>
       </w:r>
       <w:proofErr w:type="spellEnd"/>
       <w:r>
         <w:rPr>
           <w:rFonts w:ascii="Arial" w:hAnsi="Arial" w:cs="Arial"/>
           <w:color w:val="000000" w:themeColor="text1"/>
-          <w:szCs w:val="24"/>
-        </w:rPr>
-        <w:t xml:space="preserve"> (α)</w:t>
-      </w:r>
-    </w:p>
-    <w:p>
-      <w:pPr>
-        <w:jc w:val="both"/>
-        <w:rPr>
-          <w:rFonts w:ascii="Arial" w:hAnsi="Arial" w:cs="Arial"/>
-          <w:sz w:val="24"/>
-          <w:szCs w:val="24"/>
-        </w:rPr>
-      </w:pPr>
-      <w:r>
-        <w:rPr>
-          <w:rFonts w:ascii="Arial" w:hAnsi="Arial" w:cs="Arial"/>
-          <w:sz w:val="24"/>
-          <w:szCs w:val="24"/>
-        </w:rPr>
-        <w:t>A escolha do valor de α é crítica. Quando α é muito grande, o algoritmo pode divergir, saltando sobre o mínimo e causando oscilações. Por outro lado, se α for muito pequeno, o algoritmo converge lentamente, aumentando o custo computacional. O valor ideal de α permite convergência rápida e estável, como demonstrado pelas figuras anteriores.</w:t>
-      </w:r>
-    </w:p>
-    <w:p>
-      <w:pPr>
-        <w:pStyle w:val="Ttulo3"/>
-        <w:jc w:val="both"/>
-        <w:rPr>
-          <w:rFonts w:ascii="Arial" w:hAnsi="Arial" w:cs="Arial"/>
-          <w:color w:val="000000" w:themeColor="text1"/>
-          <w:szCs w:val="24"/>
-        </w:rPr>
-      </w:pPr>
-      <w:r>
-        <w:rPr>
-          <w:rFonts w:ascii="Arial" w:hAnsi="Arial" w:cs="Arial"/>
-          <w:color w:val="000000" w:themeColor="text1"/>
-          <w:szCs w:val="24"/>
-        </w:rPr>
-        <w:t xml:space="preserve">2.5 </w:t>
+          <w:sz w:val="24"/>
+          <w:szCs w:val="24"/>
+        </w:rPr>
+        <w:t xml:space="preserve"> e </w:t>
       </w:r>
       <w:proofErr w:type="spellStart"/>
       <w:r>
         <w:rPr>
           <w:rFonts w:ascii="Arial" w:hAnsi="Arial" w:cs="Arial"/>
           <w:color w:val="000000" w:themeColor="text1"/>
-          <w:szCs w:val="24"/>
-        </w:rPr>
-        <w:t>Inicialização</w:t>
+          <w:sz w:val="24"/>
+          <w:szCs w:val="24"/>
+        </w:rPr>
+        <w:t>overfitting</w:t>
       </w:r>
       <w:proofErr w:type="spellEnd"/>
       <w:r>
         <w:rPr>
           <w:rFonts w:ascii="Arial" w:hAnsi="Arial" w:cs="Arial"/>
           <w:color w:val="000000" w:themeColor="text1"/>
-          <w:szCs w:val="24"/>
-        </w:rPr>
-        <w:t xml:space="preserve"> dos Pesos e Fine-Tuning</w:t>
-      </w:r>
-    </w:p>
-    <w:p>
-      <w:pPr>
-        <w:jc w:val="both"/>
-        <w:rPr>
-          <w:rFonts w:ascii="Arial" w:hAnsi="Arial" w:cs="Arial"/>
-          <w:sz w:val="24"/>
-          <w:szCs w:val="24"/>
-        </w:rPr>
-      </w:pPr>
-      <w:r>
-        <w:rPr>
-          <w:rFonts w:ascii="Arial" w:hAnsi="Arial" w:cs="Arial"/>
-          <w:sz w:val="24"/>
-          <w:szCs w:val="24"/>
-        </w:rPr>
-        <w:t>A inicialização dos pesos (ou parâmetros θ) também influencia diretamente na eficiência da otimização. Uma inicialização inadequada pode levar a mínimos locais ou retardar a convergência. Em redes neurais profundas, é comum utilizar o chamado fine-</w:t>
-      </w:r>
-      <w:proofErr w:type="spellStart"/>
-      <w:r>
-        <w:rPr>
-          <w:rFonts w:ascii="Arial" w:hAnsi="Arial" w:cs="Arial"/>
-          <w:sz w:val="24"/>
-          <w:szCs w:val="24"/>
-        </w:rPr>
-        <w:t>tuning</w:t>
-      </w:r>
-      <w:proofErr w:type="spellEnd"/>
-      <w:r>
-        <w:rPr>
-          <w:rFonts w:ascii="Arial" w:hAnsi="Arial" w:cs="Arial"/>
-          <w:sz w:val="24"/>
-          <w:szCs w:val="24"/>
-        </w:rPr>
-        <w:t xml:space="preserve">, que ajusta os pesos </w:t>
-      </w:r>
-      <w:proofErr w:type="spellStart"/>
-      <w:r>
-        <w:rPr>
-          <w:rFonts w:ascii="Arial" w:hAnsi="Arial" w:cs="Arial"/>
-          <w:sz w:val="24"/>
-          <w:szCs w:val="24"/>
-        </w:rPr>
-        <w:t>pré</w:t>
-      </w:r>
-      <w:proofErr w:type="spellEnd"/>
-      <w:r>
-        <w:rPr>
-          <w:rFonts w:ascii="Arial" w:hAnsi="Arial" w:cs="Arial"/>
-          <w:sz w:val="24"/>
-          <w:szCs w:val="24"/>
-        </w:rPr>
-        <w:t>-treinados com uma pequena taxa de aprendizado, aproveitando uma boa inicialização para alcançar resultados mais precisos. Essa técnica demonstra a importância de começar a otimização a partir de um ponto já vantajoso, tal como ilustrado nas trajetórias observadas nas Figuras 1 e 3.</w:t>
-      </w:r>
-    </w:p>
-    <w:p>
-      <w:pPr>
-        <w:pStyle w:val="Ttulo2"/>
-        <w:jc w:val="both"/>
-        <w:rPr>
-          <w:ins w:id="8" w:author="JOAO PEDRO DE ALCANTARA LIMA" w:date="2025-04-21T14:52:00Z"/>
-          <w:rFonts w:ascii="Arial" w:hAnsi="Arial" w:cs="Arial"/>
-          <w:color w:val="000000" w:themeColor="text1"/>
-          <w:sz w:val="24"/>
-          <w:szCs w:val="24"/>
-        </w:rPr>
-      </w:pPr>
-    </w:p>
-    <w:p>
-      <w:pPr>
-        <w:pStyle w:val="Ttulo2"/>
-        <w:jc w:val="both"/>
-        <w:rPr>
-          <w:rFonts w:ascii="Arial" w:hAnsi="Arial" w:cs="Arial"/>
-          <w:color w:val="000000" w:themeColor="text1"/>
-          <w:sz w:val="24"/>
-          <w:szCs w:val="24"/>
-        </w:rPr>
-      </w:pPr>
-      <w:r>
-        <w:rPr>
-          <w:rFonts w:ascii="Arial" w:hAnsi="Arial" w:cs="Arial"/>
-          <w:color w:val="000000" w:themeColor="text1"/>
-          <w:sz w:val="24"/>
-          <w:szCs w:val="24"/>
-        </w:rPr>
-        <w:t xml:space="preserve">3. </w:t>
-      </w:r>
-      <w:proofErr w:type="spellStart"/>
-      <w:r>
-        <w:rPr>
-          <w:rFonts w:ascii="Arial" w:hAnsi="Arial" w:cs="Arial"/>
-          <w:color w:val="000000" w:themeColor="text1"/>
-          <w:sz w:val="24"/>
-          <w:szCs w:val="24"/>
-        </w:rPr>
-        <w:t>Conclusão</w:t>
-      </w:r>
-      <w:proofErr w:type="spellEnd"/>
-    </w:p>
-    <w:p>
-      <w:pPr>
-        <w:jc w:val="both"/>
-        <w:rPr>
-          <w:rFonts w:ascii="Arial" w:hAnsi="Arial" w:cs="Arial"/>
-          <w:sz w:val="24"/>
-          <w:szCs w:val="24"/>
-        </w:rPr>
-      </w:pPr>
-      <w:r>
-        <w:rPr>
-          <w:rFonts w:ascii="Arial" w:hAnsi="Arial" w:cs="Arial"/>
-          <w:sz w:val="24"/>
-          <w:szCs w:val="24"/>
-        </w:rPr>
-        <w:t>Através da visualização da função de custo e da trajetória da descida do gradiente, foi possível compreender de maneira clara a dinâmica do processo de otimização. A escolha da taxa de aprendizado e a inicialização dos pesos são fatores cruciais, não apenas para regressão linear, mas especialmente para métodos mais complexos, como redes neurais. A experimentação e análise visual permitiram uma compreensão mais profunda desses conceitos.</w:t>
-      </w:r>
-    </w:p>
-    <w:p>
-      <w:pPr>
-        <w:jc w:val="both"/>
-        <w:rPr>
-          <w:rFonts w:ascii="Arial" w:hAnsi="Arial" w:cs="Arial"/>
-          <w:color w:val="000000" w:themeColor="text1"/>
-          <w:sz w:val="24"/>
-          <w:szCs w:val="24"/>
-        </w:rPr>
-      </w:pPr>
+          <w:sz w:val="24"/>
+          <w:szCs w:val="24"/>
+        </w:rPr>
+        <w:t>. Através da análise das curvas de aprendizado, foi possível identificar o grau polinomial que apresenta o melhor equilíbrio entre viés e variância, favorecendo a generalização do modelo para dados não vistos.</w:t>
+      </w:r>
+      <w:r>
+        <w:rPr>
+          <w:rFonts w:ascii="Arial" w:hAnsi="Arial" w:cs="Arial"/>
+          <w:color w:val="000000" w:themeColor="text1"/>
+          <w:sz w:val="24"/>
+          <w:szCs w:val="24"/>
+        </w:rPr>
+        <w:t xml:space="preserve"> </w:t>
+      </w:r>
+      <w:r>
+        <w:rPr>
+          <w:rFonts w:ascii="Arial" w:hAnsi="Arial" w:cs="Arial"/>
+          <w:color w:val="000000" w:themeColor="text1"/>
+          <w:sz w:val="24"/>
+          <w:szCs w:val="24"/>
+        </w:rPr>
+        <w:t>Adicionalmente, foi realizada a visualização gráfica da função de custo por meio de curvas de contorno, o que proporcionou uma compreensão mais profunda do comportamento da superfície de erro e da direção dos gradientes durante a otimização. Essa análise visual reforçou a importância do gradiente descendente como ferramenta eficaz para encontrar o mínimo da função de custo.</w:t>
+      </w:r>
+    </w:p>
+    <w:p>
+      <w:pPr>
+        <w:jc w:val="both"/>
+        <w:rPr>
+          <w:rFonts w:ascii="Arial" w:hAnsi="Arial" w:cs="Arial"/>
+          <w:color w:val="000000" w:themeColor="text1"/>
+          <w:sz w:val="24"/>
+          <w:szCs w:val="24"/>
+        </w:rPr>
+      </w:pPr>
+      <w:r>
+        <w:rPr>
+          <w:rFonts w:ascii="Arial" w:hAnsi="Arial" w:cs="Arial"/>
+          <w:color w:val="000000" w:themeColor="text1"/>
+          <w:sz w:val="24"/>
+          <w:szCs w:val="24"/>
+        </w:rPr>
+        <w:lastRenderedPageBreak/>
+        <w:t>As explorações complementares realizadas, como a evolução da função de custo e o impacto do número de exemplos de treinamento, contribuíram para consolidar o entendimento sobre o processo de aprendizagem dos modelos e suas limitações práticas. Tais análises permitiram ainda desenvolver um olhar crítico sobre o comportamento dos algoritmos de aprendizado de máquina em diferentes cenários.</w:t>
+      </w:r>
+      <w:r>
+        <w:rPr>
+          <w:rFonts w:ascii="Arial" w:hAnsi="Arial" w:cs="Arial"/>
+          <w:color w:val="000000" w:themeColor="text1"/>
+          <w:sz w:val="24"/>
+          <w:szCs w:val="24"/>
+        </w:rPr>
+        <w:t xml:space="preserve"> </w:t>
+      </w:r>
     </w:p>
     <w:p>
       <w:pPr>
@@ -1093,7 +2232,7 @@
       </w:r>
     </w:p>
   </w:comment>
-  <w:comment w:id="3" w:author="JOAO PEDRO DE ALCANTARA LIMA" w:date="2025-04-21T14:43:00Z" w:initials="JPDAL">
+  <w:comment w:id="1" w:author="JOAO PEDRO DE ALCANTARA LIMA" w:date="2025-04-21T14:43:00Z" w:initials="JPDAL">
     <w:p>
       <w:pPr>
         <w:pStyle w:val="Textodecomentrio"/>
@@ -1109,7 +2248,7 @@
       </w:r>
     </w:p>
   </w:comment>
-  <w:comment w:id="4" w:author="JOAO PEDRO DE ALCANTARA LIMA" w:date="2025-04-21T14:43:00Z" w:initials="JPDAL">
+  <w:comment w:id="2" w:author="JOAO PEDRO DE ALCANTARA LIMA" w:date="2025-04-21T14:43:00Z" w:initials="JPDAL">
     <w:p>
       <w:pPr>
         <w:pStyle w:val="Textodecomentrio"/>
@@ -1122,6 +2261,22 @@
       </w:r>
       <w:r>
         <w:t>Figura 1</w:t>
+      </w:r>
+    </w:p>
+  </w:comment>
+  <w:comment w:id="3" w:author="JOAO PEDRO DE ALCANTARA LIMA" w:date="2025-04-21T14:46:00Z" w:initials="JPDAL">
+    <w:p>
+      <w:pPr>
+        <w:pStyle w:val="Textodecomentrio"/>
+      </w:pPr>
+      <w:r>
+        <w:rPr>
+          <w:rStyle w:val="Refdecomentrio"/>
+        </w:rPr>
+        <w:annotationRef/>
+      </w:r>
+      <w:r>
+        <w:t>Figura 2</w:t>
       </w:r>
     </w:p>
   </w:comment>
@@ -1137,11 +2292,11 @@
         <w:annotationRef/>
       </w:r>
       <w:r>
-        <w:t>Figura 2</w:t>
+        <w:t>Figura 3</w:t>
       </w:r>
     </w:p>
   </w:comment>
-  <w:comment w:id="7" w:author="JOAO PEDRO DE ALCANTARA LIMA" w:date="2025-04-21T14:46:00Z" w:initials="JPDAL">
+  <w:comment w:id="6" w:author="JOAO PEDRO DE ALCANTARA LIMA" w:date="2025-04-21T21:11:00Z" w:initials="JPDAL">
     <w:p>
       <w:pPr>
         <w:pStyle w:val="Textodecomentrio"/>
@@ -1153,7 +2308,71 @@
         <w:annotationRef/>
       </w:r>
       <w:r>
-        <w:t>Figura 3</w:t>
+        <w:t>Figura 4</w:t>
+      </w:r>
+    </w:p>
+  </w:comment>
+  <w:comment w:id="7" w:author="JOAO PEDRO DE ALCANTARA LIMA" w:date="2025-04-21T21:11:00Z" w:initials="JPDAL">
+    <w:p>
+      <w:pPr>
+        <w:pStyle w:val="Textodecomentrio"/>
+      </w:pPr>
+      <w:r>
+        <w:rPr>
+          <w:rStyle w:val="Refdecomentrio"/>
+        </w:rPr>
+        <w:annotationRef/>
+      </w:r>
+      <w:r>
+        <w:t>Figura 5</w:t>
+      </w:r>
+    </w:p>
+  </w:comment>
+  <w:comment w:id="8" w:author="JOAO PEDRO DE ALCANTARA LIMA" w:date="2025-04-21T21:11:00Z" w:initials="JPDAL">
+    <w:p>
+      <w:pPr>
+        <w:pStyle w:val="Textodecomentrio"/>
+      </w:pPr>
+      <w:r>
+        <w:rPr>
+          <w:rStyle w:val="Refdecomentrio"/>
+        </w:rPr>
+        <w:annotationRef/>
+      </w:r>
+      <w:r>
+        <w:t>Figura 6</w:t>
+      </w:r>
+    </w:p>
+  </w:comment>
+  <w:comment w:id="9" w:author="JOAO PEDRO DE ALCANTARA LIMA" w:date="2025-04-21T21:11:00Z" w:initials="JPDAL">
+    <w:p>
+      <w:pPr>
+        <w:pStyle w:val="Textodecomentrio"/>
+      </w:pPr>
+      <w:r>
+        <w:rPr>
+          <w:rStyle w:val="Refdecomentrio"/>
+        </w:rPr>
+        <w:annotationRef/>
+      </w:r>
+      <w:r>
+        <w:t>Figura 7</w:t>
+      </w:r>
+    </w:p>
+  </w:comment>
+  <w:comment w:id="10" w:author="JOAO PEDRO DE ALCANTARA LIMA" w:date="2025-04-21T21:11:00Z" w:initials="JPDAL">
+    <w:p>
+      <w:pPr>
+        <w:pStyle w:val="Textodecomentrio"/>
+      </w:pPr>
+      <w:r>
+        <w:rPr>
+          <w:rStyle w:val="Refdecomentrio"/>
+        </w:rPr>
+        <w:annotationRef/>
+      </w:r>
+      <w:r>
+        <w:t>Figura 8</w:t>
       </w:r>
     </w:p>
   </w:comment>
@@ -1167,6 +2386,11 @@
   <w15:commentEx w15:paraId="6FE34DD3" w15:done="0"/>
   <w15:commentEx w15:paraId="7E2D930E" w15:done="0"/>
   <w15:commentEx w15:paraId="356F8695" w15:done="0"/>
+  <w15:commentEx w15:paraId="0BACC951" w15:done="0"/>
+  <w15:commentEx w15:paraId="0A3C7607" w15:done="0"/>
+  <w15:commentEx w15:paraId="528B8B05" w15:done="0"/>
+  <w15:commentEx w15:paraId="4C7BD171" w15:done="0"/>
+  <w15:commentEx w15:paraId="71F0A43A" w15:done="0"/>
 </w15:commentsEx>
 </file>
 
@@ -1572,6 +2796,27 @@
     <w:name w:val="Normal"/>
     <w:qFormat/>
   </w:style>
+  <w:style w:type="paragraph" w:styleId="Ttulo1">
+    <w:name w:val="heading 1"/>
+    <w:basedOn w:val="Normal"/>
+    <w:next w:val="Normal"/>
+    <w:link w:val="Ttulo1Char"/>
+    <w:uiPriority w:val="9"/>
+    <w:qFormat/>
+    <w:rsid w:val="00D76F42"/>
+    <w:pPr>
+      <w:keepNext/>
+      <w:keepLines/>
+      <w:spacing w:before="240" w:after="0"/>
+      <w:outlineLvl w:val="0"/>
+    </w:pPr>
+    <w:rPr>
+      <w:rFonts w:asciiTheme="majorHAnsi" w:eastAsiaTheme="majorEastAsia" w:hAnsiTheme="majorHAnsi" w:cstheme="majorBidi"/>
+      <w:color w:val="2E74B5" w:themeColor="accent1" w:themeShade="BF"/>
+      <w:sz w:val="32"/>
+      <w:szCs w:val="32"/>
+    </w:rPr>
+  </w:style>
   <w:style w:type="paragraph" w:styleId="Ttulo2">
     <w:name w:val="heading 2"/>
     <w:basedOn w:val="Normal"/>
@@ -1775,6 +3020,19 @@
       <w:color w:val="5B9BD5" w:themeColor="accent1"/>
       <w:sz w:val="24"/>
       <w:lang w:val="en-US"/>
+    </w:rPr>
+  </w:style>
+  <w:style w:type="character" w:customStyle="1" w:styleId="Ttulo1Char">
+    <w:name w:val="Título 1 Char"/>
+    <w:basedOn w:val="Fontepargpadro"/>
+    <w:link w:val="Ttulo1"/>
+    <w:uiPriority w:val="9"/>
+    <w:rsid w:val="00D76F42"/>
+    <w:rPr>
+      <w:rFonts w:asciiTheme="majorHAnsi" w:eastAsiaTheme="majorEastAsia" w:hAnsiTheme="majorHAnsi" w:cstheme="majorBidi"/>
+      <w:color w:val="2E74B5" w:themeColor="accent1" w:themeShade="BF"/>
+      <w:sz w:val="32"/>
+      <w:szCs w:val="32"/>
     </w:rPr>
   </w:style>
 </w:styles>

</xml_diff>